<commit_message>
ajout de la documentation workbox
</commit_message>
<xml_diff>
--- a/doc-workbox/Documentation Workbox.docx
+++ b/doc-workbox/Documentation Workbox.docx
@@ -283,6 +283,12 @@
         </w:rPr>
         <w:t>struction</w:t>
       </w:r>
+      <w:r>
+        <w:rPr>
+          <w:lang w:val="en-US"/>
+        </w:rPr>
+        <w:t>)</w:t>
+      </w:r>
     </w:p>
     <w:p>
       <w:pPr>
@@ -302,6 +308,9 @@
         <w:t>-cacheable-response</w:t>
       </w:r>
       <w:proofErr w:type="spellEnd"/>
+      <w:r>
+        <w:t xml:space="preserve"> (Cette classe pour configurer à quel condition une réponse de requête peut être enregistrer en cache)</w:t>
+      </w:r>
     </w:p>
     <w:p>
       <w:pPr>
@@ -321,6 +330,9 @@
         <w:t>-core</w:t>
       </w:r>
       <w:proofErr w:type="spellEnd"/>
+      <w:r>
+        <w:t xml:space="preserve"> (Pour la gestion globale du cache)</w:t>
+      </w:r>
     </w:p>
     <w:p>
       <w:pPr>
@@ -340,6 +352,9 @@
       <w:r>
         <w:t>-expiration</w:t>
       </w:r>
+      <w:r>
+        <w:t xml:space="preserve"> (configurer les options d’expiration du cache)</w:t>
+      </w:r>
     </w:p>
     <w:p>
       <w:pPr>
@@ -487,6 +502,10 @@
       <w:r>
         <w:t>-strategies</w:t>
       </w:r>
+      <w:proofErr w:type="spellEnd"/>
+      <w:r>
+        <w:t xml:space="preserve"> (voir la question 2)</w:t>
+      </w:r>
     </w:p>
     <w:p>
       <w:pPr>
@@ -496,6 +515,7 @@
           <w:numId w:val="3"/>
         </w:numPr>
       </w:pPr>
+      <w:proofErr w:type="spellStart"/>
       <w:proofErr w:type="gramStart"/>
       <w:r>
         <w:t>workbox</w:t>
@@ -552,6 +572,162 @@
       </w:r>
       <w:proofErr w:type="spellEnd"/>
     </w:p>
+    <w:p/>
+    <w:p>
+      <w:pPr>
+        <w:pStyle w:val="Titre2"/>
+        <w:numPr>
+          <w:ilvl w:val="0"/>
+          <w:numId w:val="1"/>
+        </w:numPr>
+      </w:pPr>
+      <w:r>
+        <w:t>Les méthodes de cache</w:t>
+      </w:r>
+    </w:p>
+    <w:p>
+      <w:proofErr w:type="spellStart"/>
+      <w:r>
+        <w:t>CacheFirst</w:t>
+      </w:r>
+      <w:proofErr w:type="spellEnd"/>
+      <w:r>
+        <w:t xml:space="preserve"> (rechercher les données en priorité dans le cache)</w:t>
+      </w:r>
+    </w:p>
+    <w:p>
+      <w:proofErr w:type="spellStart"/>
+      <w:r>
+        <w:t>CacheOnly</w:t>
+      </w:r>
+      <w:proofErr w:type="spellEnd"/>
+      <w:r>
+        <w:t xml:space="preserve"> (</w:t>
+      </w:r>
+      <w:r>
+        <w:t>rechercher les données</w:t>
+      </w:r>
+      <w:r>
+        <w:t xml:space="preserve"> uniquement </w:t>
+      </w:r>
+      <w:r>
+        <w:t>dans le cache</w:t>
+      </w:r>
+      <w:r>
+        <w:t>)</w:t>
+      </w:r>
+    </w:p>
+    <w:p>
+      <w:proofErr w:type="spellStart"/>
+      <w:r>
+        <w:t>NetworkFirst</w:t>
+      </w:r>
+      <w:proofErr w:type="spellEnd"/>
+      <w:r>
+        <w:t xml:space="preserve"> (</w:t>
+      </w:r>
+      <w:r>
+        <w:t xml:space="preserve">rechercher les données en priorité </w:t>
+      </w:r>
+      <w:r>
+        <w:t xml:space="preserve">sur le réseau pour avoir la dernière </w:t>
+      </w:r>
+      <w:proofErr w:type="spellStart"/>
+      <w:r>
+        <w:t>MàJ</w:t>
+      </w:r>
+      <w:proofErr w:type="spellEnd"/>
+      <w:r>
+        <w:t>)</w:t>
+      </w:r>
+    </w:p>
+    <w:p>
+      <w:proofErr w:type="spellStart"/>
+      <w:r>
+        <w:t>NetworkOnly</w:t>
+      </w:r>
+      <w:proofErr w:type="spellEnd"/>
+      <w:r>
+        <w:t xml:space="preserve"> (</w:t>
+      </w:r>
+      <w:r>
+        <w:t xml:space="preserve">rechercher les données </w:t>
+      </w:r>
+      <w:r>
+        <w:t>uniquement sur le réseau pas de stockage en cache)</w:t>
+      </w:r>
+    </w:p>
+    <w:p>
+      <w:proofErr w:type="spellStart"/>
+      <w:r>
+        <w:t>StaleWhileRevalidate</w:t>
+      </w:r>
+      <w:proofErr w:type="spellEnd"/>
+      <w:r>
+        <w:t xml:space="preserve"> </w:t>
+      </w:r>
+      <w:r>
+        <w:t>(</w:t>
+      </w:r>
+      <w:r>
+        <w:t xml:space="preserve">rechercher les données </w:t>
+      </w:r>
+      <w:r>
+        <w:t>en parallèle</w:t>
+      </w:r>
+      <w:r>
+        <w:t xml:space="preserve"> sur le réseau e</w:t>
+      </w:r>
+      <w:r>
+        <w:t>t en</w:t>
+      </w:r>
+      <w:r>
+        <w:t xml:space="preserve"> cache)</w:t>
+      </w:r>
+    </w:p>
+    <w:p/>
+    <w:p>
+      <w:pPr>
+        <w:pStyle w:val="Titre2"/>
+        <w:numPr>
+          <w:ilvl w:val="0"/>
+          <w:numId w:val="1"/>
+        </w:numPr>
+      </w:pPr>
+      <w:r>
+        <w:t>Les utilisations possibles</w:t>
+      </w:r>
+    </w:p>
+    <w:p>
+      <w:pPr>
+        <w:pStyle w:val="Paragraphedeliste"/>
+        <w:numPr>
+          <w:ilvl w:val="0"/>
+          <w:numId w:val="4"/>
+        </w:numPr>
+      </w:pPr>
+      <w:r>
+        <w:t>Pour la prise de rendez-vous dans le cas où l’utilisateur n’a pas internet on peut stocker le rendez-vous dans le cache et quand il aura internet l’enregistrer en ligne.</w:t>
+      </w:r>
+    </w:p>
+    <w:p>
+      <w:pPr>
+        <w:pStyle w:val="Paragraphedeliste"/>
+        <w:numPr>
+          <w:ilvl w:val="0"/>
+          <w:numId w:val="4"/>
+        </w:numPr>
+      </w:pPr>
+      <w:r>
+        <w:t>Permettre à l’utilisateur même s’il n’a pas internet de pouvoir accéder à la liste de ses rendez-vous en les stockant dans le cache.</w:t>
+      </w:r>
+    </w:p>
+    <w:p>
+      <w:pPr>
+        <w:pStyle w:val="Paragraphedeliste"/>
+      </w:pPr>
+    </w:p>
+    <w:p/>
     <w:sectPr>
       <w:pgSz w:w="11906" w:h="16838"/>
       <w:pgMar w:top="1417" w:right="1417" w:bottom="1417" w:left="1417" w:header="708" w:footer="708" w:gutter="0"/>
@@ -567,7 +743,7 @@
   <w:abstractNum w:abstractNumId="0" w15:restartNumberingAfterBreak="0">
     <w:nsid w:val="58742145"/>
     <w:multiLevelType w:val="hybridMultilevel"/>
-    <w:tmpl w:val="F99C57C8"/>
+    <w:tmpl w:val="7E8C2BB0"/>
     <w:lvl w:ilvl="0" w:tplc="040C000F">
       <w:start w:val="1"/>
       <w:numFmt w:val="decimal"/>
@@ -651,6 +827,119 @@
     </w:lvl>
   </w:abstractNum>
   <w:abstractNum w:abstractNumId="1" w15:restartNumberingAfterBreak="0">
+    <w:nsid w:val="58AB6186"/>
+    <w:multiLevelType w:val="hybridMultilevel"/>
+    <w:tmpl w:val="2436B008"/>
+    <w:lvl w:ilvl="0" w:tplc="040C0001">
+      <w:start w:val="1"/>
+      <w:numFmt w:val="bullet"/>
+      <w:lvlText w:val=""/>
+      <w:lvlJc w:val="left"/>
+      <w:pPr>
+        <w:ind w:left="720" w:hanging="360"/>
+      </w:pPr>
+      <w:rPr>
+        <w:rFonts w:ascii="Symbol" w:hAnsi="Symbol" w:hint="default"/>
+      </w:rPr>
+    </w:lvl>
+    <w:lvl w:ilvl="1" w:tplc="040C0003" w:tentative="1">
+      <w:start w:val="1"/>
+      <w:numFmt w:val="bullet"/>
+      <w:lvlText w:val="o"/>
+      <w:lvlJc w:val="left"/>
+      <w:pPr>
+        <w:ind w:left="1440" w:hanging="360"/>
+      </w:pPr>
+      <w:rPr>
+        <w:rFonts w:ascii="Courier New" w:hAnsi="Courier New" w:cs="Courier New" w:hint="default"/>
+      </w:rPr>
+    </w:lvl>
+    <w:lvl w:ilvl="2" w:tplc="040C0005" w:tentative="1">
+      <w:start w:val="1"/>
+      <w:numFmt w:val="bullet"/>
+      <w:lvlText w:val=""/>
+      <w:lvlJc w:val="left"/>
+      <w:pPr>
+        <w:ind w:left="2160" w:hanging="360"/>
+      </w:pPr>
+      <w:rPr>
+        <w:rFonts w:ascii="Wingdings" w:hAnsi="Wingdings" w:hint="default"/>
+      </w:rPr>
+    </w:lvl>
+    <w:lvl w:ilvl="3" w:tplc="040C0001" w:tentative="1">
+      <w:start w:val="1"/>
+      <w:numFmt w:val="bullet"/>
+      <w:lvlText w:val=""/>
+      <w:lvlJc w:val="left"/>
+      <w:pPr>
+        <w:ind w:left="2880" w:hanging="360"/>
+      </w:pPr>
+      <w:rPr>
+        <w:rFonts w:ascii="Symbol" w:hAnsi="Symbol" w:hint="default"/>
+      </w:rPr>
+    </w:lvl>
+    <w:lvl w:ilvl="4" w:tplc="040C0003" w:tentative="1">
+      <w:start w:val="1"/>
+      <w:numFmt w:val="bullet"/>
+      <w:lvlText w:val="o"/>
+      <w:lvlJc w:val="left"/>
+      <w:pPr>
+        <w:ind w:left="3600" w:hanging="360"/>
+      </w:pPr>
+      <w:rPr>
+        <w:rFonts w:ascii="Courier New" w:hAnsi="Courier New" w:cs="Courier New" w:hint="default"/>
+      </w:rPr>
+    </w:lvl>
+    <w:lvl w:ilvl="5" w:tplc="040C0005" w:tentative="1">
+      <w:start w:val="1"/>
+      <w:numFmt w:val="bullet"/>
+      <w:lvlText w:val=""/>
+      <w:lvlJc w:val="left"/>
+      <w:pPr>
+        <w:ind w:left="4320" w:hanging="360"/>
+      </w:pPr>
+      <w:rPr>
+        <w:rFonts w:ascii="Wingdings" w:hAnsi="Wingdings" w:hint="default"/>
+      </w:rPr>
+    </w:lvl>
+    <w:lvl w:ilvl="6" w:tplc="040C0001" w:tentative="1">
+      <w:start w:val="1"/>
+      <w:numFmt w:val="bullet"/>
+      <w:lvlText w:val=""/>
+      <w:lvlJc w:val="left"/>
+      <w:pPr>
+        <w:ind w:left="5040" w:hanging="360"/>
+      </w:pPr>
+      <w:rPr>
+        <w:rFonts w:ascii="Symbol" w:hAnsi="Symbol" w:hint="default"/>
+      </w:rPr>
+    </w:lvl>
+    <w:lvl w:ilvl="7" w:tplc="040C0003" w:tentative="1">
+      <w:start w:val="1"/>
+      <w:numFmt w:val="bullet"/>
+      <w:lvlText w:val="o"/>
+      <w:lvlJc w:val="left"/>
+      <w:pPr>
+        <w:ind w:left="5760" w:hanging="360"/>
+      </w:pPr>
+      <w:rPr>
+        <w:rFonts w:ascii="Courier New" w:hAnsi="Courier New" w:cs="Courier New" w:hint="default"/>
+      </w:rPr>
+    </w:lvl>
+    <w:lvl w:ilvl="8" w:tplc="040C0005" w:tentative="1">
+      <w:start w:val="1"/>
+      <w:numFmt w:val="bullet"/>
+      <w:lvlText w:val=""/>
+      <w:lvlJc w:val="left"/>
+      <w:pPr>
+        <w:ind w:left="6480" w:hanging="360"/>
+      </w:pPr>
+      <w:rPr>
+        <w:rFonts w:ascii="Wingdings" w:hAnsi="Wingdings" w:hint="default"/>
+      </w:rPr>
+    </w:lvl>
+  </w:abstractNum>
+  <w:abstractNum w:abstractNumId="2" w15:restartNumberingAfterBreak="0">
     <w:nsid w:val="5EAF1DE8"/>
     <w:multiLevelType w:val="multilevel"/>
     <w:tmpl w:val="0B924D9A"/>
@@ -799,7 +1088,7 @@
       </w:rPr>
     </w:lvl>
   </w:abstractNum>
-  <w:abstractNum w:abstractNumId="2" w15:restartNumberingAfterBreak="0">
+  <w:abstractNum w:abstractNumId="3" w15:restartNumberingAfterBreak="0">
     <w:nsid w:val="7C71441A"/>
     <w:multiLevelType w:val="hybridMultilevel"/>
     <w:tmpl w:val="D69A83DC"/>
@@ -916,10 +1205,13 @@
     <w:abstractNumId w:val="0"/>
   </w:num>
   <w:num w:numId="2" w16cid:durableId="1778408148">
-    <w:abstractNumId w:val="1"/>
+    <w:abstractNumId w:val="2"/>
   </w:num>
   <w:num w:numId="3" w16cid:durableId="474952046">
-    <w:abstractNumId w:val="2"/>
+    <w:abstractNumId w:val="3"/>
+  </w:num>
+  <w:num w:numId="4" w16cid:durableId="1090352294">
+    <w:abstractNumId w:val="1"/>
   </w:num>
 </w:numbering>
 </file>

</xml_diff>